<commit_message>
Meta 정보 위치 변경 (Default > Login) / 2021-03-18
</commit_message>
<xml_diff>
--- a/src/main/resources/com/cauh/iso/xdocreport/Agreement_to_Collect_and_Use_Personal_Information_01.docx
+++ b/src/main/resources/com/cauh/iso/xdocreport/Agreement_to_Collect_and_Use_Personal_Information_01.docx
@@ -36,16 +36,7 @@
           <w:color w:val="000000"/>
           <w:sz w:val="20"/>
         </w:rPr>
-        <w:t xml:space="preserve">fully understand the contents written </w:t>
-      </w:r>
-      <w:proofErr w:type="gramStart"/>
-      <w:r>
-        <w:rPr>
-          <w:rFonts w:asciiTheme="minorHAnsi" w:eastAsiaTheme="minorHAnsi" w:hAnsiTheme="minorHAnsi" w:cs="굴림" w:hint="eastAsia"/>
-          <w:color w:val="000000"/>
-          <w:sz w:val="20"/>
-        </w:rPr>
-        <w:t>below,</w:t>
+        <w:t>fully understand the contents written below,</w:t>
       </w:r>
       <w:r>
         <w:rPr>
@@ -53,16 +44,7 @@
           <w:color w:val="000000"/>
           <w:sz w:val="20"/>
         </w:rPr>
-        <w:t xml:space="preserve"> and</w:t>
-      </w:r>
-      <w:proofErr w:type="gramEnd"/>
-      <w:r>
-        <w:rPr>
-          <w:rFonts w:asciiTheme="minorHAnsi" w:eastAsiaTheme="minorHAnsi" w:hAnsiTheme="minorHAnsi" w:cs="굴림"/>
-          <w:color w:val="000000"/>
-          <w:sz w:val="20"/>
-        </w:rPr>
-        <w:t xml:space="preserve"> agree to </w:t>
+        <w:t xml:space="preserve"> and agree to </w:t>
       </w:r>
       <w:r>
         <w:rPr>
@@ -163,7 +145,7 @@
           <w:rFonts w:asciiTheme="minorHAnsi" w:eastAsiaTheme="minorHAnsi" w:hAnsiTheme="minorHAnsi" w:cs="함초롬바탕"/>
           <w:shd w:val="clear" w:color="auto" w:fill="FFFFFF"/>
         </w:rPr>
-        <w:t>as per request by the External Customer.)</w:t>
+        <w:t>as per request by the External Customer.</w:t>
       </w:r>
     </w:p>
     <w:p>
@@ -253,7 +235,6 @@
         </w:rPr>
         <w:t xml:space="preserve">Name, Affiliation, </w:t>
       </w:r>
-      <w:proofErr w:type="gramStart"/>
       <w:r>
         <w:rPr>
           <w:rFonts w:asciiTheme="minorHAnsi" w:eastAsiaTheme="minorHAnsi" w:hAnsiTheme="minorHAnsi" w:cs="함초롬바탕" w:hint="eastAsia"/>
@@ -272,18 +253,7 @@
           <w:u w:val="single"/>
           <w:shd w:val="clear" w:color="auto" w:fill="FFFFFF"/>
         </w:rPr>
-        <w:t>-mail</w:t>
-      </w:r>
-      <w:proofErr w:type="gramEnd"/>
-      <w:r>
-        <w:rPr>
-          <w:rFonts w:asciiTheme="minorHAnsi" w:eastAsiaTheme="minorHAnsi" w:hAnsiTheme="minorHAnsi" w:cs="함초롬바탕"/>
-          <w:b/>
-          <w:sz w:val="24"/>
-          <w:u w:val="single"/>
-          <w:shd w:val="clear" w:color="auto" w:fill="FFFFFF"/>
-        </w:rPr>
-        <w:t xml:space="preserve"> and </w:t>
+        <w:t xml:space="preserve">-mail and </w:t>
       </w:r>
       <w:r>
         <w:rPr>
@@ -400,18 +370,7 @@
           <w:u w:val="single"/>
           <w:shd w:val="clear" w:color="auto" w:fill="FFFFFF"/>
         </w:rPr>
-        <w:t xml:space="preserve">e </w:t>
-      </w:r>
-      <w:proofErr w:type="gramStart"/>
-      <w:r>
-        <w:rPr>
-          <w:rFonts w:asciiTheme="minorHAnsi" w:eastAsiaTheme="minorHAnsi" w:hAnsiTheme="minorHAnsi" w:cs="함초롬바탕" w:hint="eastAsia"/>
-          <w:b/>
-          <w:sz w:val="24"/>
-          <w:u w:val="single"/>
-          <w:shd w:val="clear" w:color="auto" w:fill="FFFFFF"/>
-        </w:rPr>
-        <w:t>A</w:t>
+        <w:t>e A</w:t>
       </w:r>
       <w:r>
         <w:rPr>
@@ -423,7 +382,6 @@
         </w:rPr>
         <w:t>greement</w:t>
       </w:r>
-      <w:proofErr w:type="gramEnd"/>
     </w:p>
     <w:p>
       <w:pPr>
@@ -727,37 +685,21 @@
           <w:rFonts w:asciiTheme="minorHAnsi" w:eastAsiaTheme="minorHAnsi" w:hAnsiTheme="minorHAnsi"/>
           <w:shd w:val="clear" w:color="auto" w:fill="FFFFFF"/>
         </w:rPr>
-        <w:t xml:space="preserve"> for anything other than the original purpose </w:t>
-      </w:r>
-      <w:proofErr w:type="gramStart"/>
+        <w:t xml:space="preserve"> for anything other than the original purpose aforementioned,</w:t>
+      </w:r>
+      <w:r>
+        <w:rPr>
+          <w:rFonts w:asciiTheme="minorHAnsi" w:eastAsiaTheme="minorHAnsi" w:hAnsiTheme="minorHAnsi" w:hint="eastAsia"/>
+          <w:shd w:val="clear" w:color="auto" w:fill="FFFFFF"/>
+        </w:rPr>
+        <w:t xml:space="preserve"> </w:t>
+      </w:r>
       <w:r>
         <w:rPr>
           <w:rFonts w:asciiTheme="minorHAnsi" w:eastAsiaTheme="minorHAnsi" w:hAnsiTheme="minorHAnsi"/>
           <w:shd w:val="clear" w:color="auto" w:fill="FFFFFF"/>
         </w:rPr>
-        <w:t>aforementioned,</w:t>
-      </w:r>
-      <w:r>
-        <w:rPr>
-          <w:rFonts w:asciiTheme="minorHAnsi" w:eastAsiaTheme="minorHAnsi" w:hAnsiTheme="minorHAnsi" w:hint="eastAsia"/>
-          <w:shd w:val="clear" w:color="auto" w:fill="FFFFFF"/>
-        </w:rPr>
-        <w:t xml:space="preserve"> </w:t>
-      </w:r>
-      <w:r>
-        <w:rPr>
-          <w:rFonts w:asciiTheme="minorHAnsi" w:eastAsiaTheme="minorHAnsi" w:hAnsiTheme="minorHAnsi"/>
-          <w:shd w:val="clear" w:color="auto" w:fill="FFFFFF"/>
-        </w:rPr>
-        <w:t>and</w:t>
-      </w:r>
-      <w:proofErr w:type="gramEnd"/>
-      <w:r>
-        <w:rPr>
-          <w:rFonts w:asciiTheme="minorHAnsi" w:eastAsiaTheme="minorHAnsi" w:hAnsiTheme="minorHAnsi"/>
-          <w:shd w:val="clear" w:color="auto" w:fill="FFFFFF"/>
-        </w:rPr>
-        <w:t xml:space="preserve"> </w:t>
+        <w:t xml:space="preserve">and </w:t>
       </w:r>
       <w:r>
         <w:rPr>
@@ -896,27 +838,7 @@
           <w:color w:val="000000"/>
           <w:u w:val="single"/>
         </w:rPr>
-        <w:t xml:space="preserve">name, affiliation, </w:t>
-      </w:r>
-      <w:proofErr w:type="gramStart"/>
-      <w:r>
-        <w:rPr>
-          <w:rFonts w:asciiTheme="minorHAnsi" w:eastAsiaTheme="minorHAnsi" w:hAnsiTheme="minorHAnsi" w:cs="굴림"/>
-          <w:b/>
-          <w:color w:val="000000"/>
-          <w:u w:val="single"/>
-        </w:rPr>
-        <w:t>e-mail</w:t>
-      </w:r>
-      <w:proofErr w:type="gramEnd"/>
-      <w:r>
-        <w:rPr>
-          <w:rFonts w:asciiTheme="minorHAnsi" w:eastAsiaTheme="minorHAnsi" w:hAnsiTheme="minorHAnsi" w:cs="굴림"/>
-          <w:b/>
-          <w:color w:val="000000"/>
-          <w:u w:val="single"/>
-        </w:rPr>
-        <w:t xml:space="preserve"> and </w:t>
+        <w:t xml:space="preserve">name, affiliation, e-mail and </w:t>
       </w:r>
       <w:r>
         <w:rPr>
@@ -1169,20 +1091,8 @@
           <w:u w:val="single"/>
           <w:shd w:val="clear" w:color="auto" w:fill="FFFFFF"/>
         </w:rPr>
-        <w:t xml:space="preserve">I do not </w:t>
-      </w:r>
-      <w:proofErr w:type="gramStart"/>
-      <w:r>
-        <w:rPr>
-          <w:rFonts w:asciiTheme="minorHAnsi" w:eastAsiaTheme="minorHAnsi" w:hAnsiTheme="minorHAnsi" w:hint="eastAsia"/>
-          <w:b/>
-          <w:sz w:val="24"/>
-          <w:u w:val="single"/>
-          <w:shd w:val="clear" w:color="auto" w:fill="FFFFFF"/>
-        </w:rPr>
-        <w:t>agree</w:t>
-      </w:r>
-      <w:proofErr w:type="gramEnd"/>
+        <w:t>I do not agree</w:t>
+      </w:r>
     </w:p>
     <w:p>
       <w:pPr>
@@ -1252,30 +1162,12 @@
               </w:rPr>
               <w:t>&lt;&lt;[</w:t>
             </w:r>
-            <w:proofErr w:type="spellStart"/>
-            <w:proofErr w:type="gramStart"/>
             <w:r>
               <w:rPr>
                 <w:rFonts w:ascii="Calibri" w:eastAsia="굴림" w:hAnsi="Calibri" w:cs="Arial" w:hint="eastAsia"/>
                 <w:lang w:eastAsia="ko-KR"/>
               </w:rPr>
-              <w:t>getCustomerName</w:t>
-            </w:r>
-            <w:proofErr w:type="spellEnd"/>
-            <w:r>
-              <w:rPr>
-                <w:rFonts w:ascii="Calibri" w:eastAsia="굴림" w:hAnsi="Calibri" w:cs="Arial" w:hint="eastAsia"/>
-                <w:lang w:eastAsia="ko-KR"/>
-              </w:rPr>
-              <w:t>(</w:t>
-            </w:r>
-            <w:proofErr w:type="gramEnd"/>
-            <w:r>
-              <w:rPr>
-                <w:rFonts w:ascii="Calibri" w:eastAsia="굴림" w:hAnsi="Calibri" w:cs="Arial" w:hint="eastAsia"/>
-                <w:lang w:eastAsia="ko-KR"/>
-              </w:rPr>
-              <w:t>)]&gt;&gt;</w:t>
+              <w:t>getCustomerName()]&gt;&gt;</w:t>
             </w:r>
           </w:p>
         </w:tc>
@@ -1333,29 +1225,7 @@
               <w:rPr>
                 <w:rFonts w:ascii="Calibri" w:eastAsia="굴림" w:hAnsi="Calibri" w:cs="Arial"/>
               </w:rPr>
-              <w:t>&lt;&lt;[</w:t>
-            </w:r>
-            <w:proofErr w:type="spellStart"/>
-            <w:proofErr w:type="gramStart"/>
-            <w:r>
-              <w:rPr>
-                <w:rFonts w:ascii="Calibri" w:eastAsia="굴림" w:hAnsi="Calibri" w:cs="Arial"/>
-              </w:rPr>
-              <w:t>getRoleAndCompany</w:t>
-            </w:r>
-            <w:proofErr w:type="spellEnd"/>
-            <w:r>
-              <w:rPr>
-                <w:rFonts w:ascii="Calibri" w:eastAsia="굴림" w:hAnsi="Calibri" w:cs="Arial"/>
-              </w:rPr>
-              <w:t>(</w:t>
-            </w:r>
-            <w:proofErr w:type="gramEnd"/>
-            <w:r>
-              <w:rPr>
-                <w:rFonts w:ascii="Calibri" w:eastAsia="굴림" w:hAnsi="Calibri" w:cs="Arial"/>
-              </w:rPr>
-              <w:t>)]&gt;&gt;</w:t>
+              <w:t>&lt;&lt;[getRoleAndCompany()]&gt;&gt;</w:t>
             </w:r>
           </w:p>
         </w:tc>
@@ -1477,30 +1347,12 @@
                                     </w:rPr>
                                     <w:t>image [</w:t>
                                   </w:r>
-                                  <w:proofErr w:type="spellStart"/>
-                                  <w:proofErr w:type="gramStart"/>
                                   <w:r>
                                     <w:rPr>
                                       <w:sz w:val="16"/>
                                       <w:szCs w:val="16"/>
                                     </w:rPr>
-                                    <w:t>getSign</w:t>
-                                  </w:r>
-                                  <w:proofErr w:type="spellEnd"/>
-                                  <w:r>
-                                    <w:rPr>
-                                      <w:sz w:val="16"/>
-                                      <w:szCs w:val="16"/>
-                                    </w:rPr>
-                                    <w:t>(</w:t>
-                                  </w:r>
-                                  <w:proofErr w:type="gramEnd"/>
-                                  <w:r>
-                                    <w:rPr>
-                                      <w:sz w:val="16"/>
-                                      <w:szCs w:val="16"/>
-                                    </w:rPr>
-                                    <w:t>)]&gt;&gt;</w:t>
+                                    <w:t>getSign()]&gt;&gt;</w:t>
                                   </w:r>
                                 </w:p>
                               </w:txbxContent>
@@ -1639,29 +1491,7 @@
               <w:rPr>
                 <w:rFonts w:ascii="Calibri" w:eastAsia="굴림" w:hAnsi="Calibri" w:cs="Arial"/>
               </w:rPr>
-              <w:t>&lt;&lt;[</w:t>
-            </w:r>
-            <w:proofErr w:type="spellStart"/>
-            <w:proofErr w:type="gramStart"/>
-            <w:r>
-              <w:rPr>
-                <w:rFonts w:ascii="Calibri" w:eastAsia="굴림" w:hAnsi="Calibri" w:cs="Arial"/>
-              </w:rPr>
-              <w:t>getAgreementDate</w:t>
-            </w:r>
-            <w:proofErr w:type="spellEnd"/>
-            <w:r>
-              <w:rPr>
-                <w:rFonts w:ascii="Calibri" w:eastAsia="굴림" w:hAnsi="Calibri" w:cs="Arial"/>
-              </w:rPr>
-              <w:t>(</w:t>
-            </w:r>
-            <w:proofErr w:type="gramEnd"/>
-            <w:r>
-              <w:rPr>
-                <w:rFonts w:ascii="Calibri" w:eastAsia="굴림" w:hAnsi="Calibri" w:cs="Arial"/>
-              </w:rPr>
-              <w:t>)]&gt;&gt;</w:t>
+              <w:t>&lt;&lt;[getAgreementDate()]&gt;&gt;</w:t>
             </w:r>
           </w:p>
         </w:tc>
@@ -1841,7 +1671,6 @@
                 <w:sz w:val="20"/>
               </w:rPr>
             </w:pPr>
-            <w:proofErr w:type="gramStart"/>
             <w:r>
               <w:rPr>
                 <w:rFonts w:asciiTheme="minorHAnsi" w:eastAsiaTheme="minorHAnsi" w:hAnsiTheme="minorHAnsi" w:cs="Arial"/>
@@ -1857,18 +1686,7 @@
                 <w:spacing w:val="-3"/>
                 <w:sz w:val="20"/>
               </w:rPr>
-              <w:t>(</w:t>
-            </w:r>
-            <w:proofErr w:type="gramEnd"/>
-            <w:r>
-              <w:rPr>
-                <w:rFonts w:asciiTheme="minorHAnsi" w:eastAsiaTheme="minorHAnsi" w:hAnsiTheme="minorHAnsi" w:cs="Arial"/>
-                <w:bCs/>
-                <w:color w:val="808080"/>
-                <w:spacing w:val="-3"/>
-                <w:sz w:val="20"/>
-              </w:rPr>
-              <w:t>DD-MMM-YYYY)</w:t>
+              <w:t>(DD-MMM-YYYY)</w:t>
             </w:r>
           </w:p>
         </w:tc>
@@ -2696,7 +2514,6 @@
                     <w:lang w:eastAsia="ko-KR"/>
                   </w:rPr>
                 </w:pPr>
-                <w:proofErr w:type="gramStart"/>
                 <w:r>
                   <w:rPr>
                     <w:rFonts w:asciiTheme="minorEastAsia" w:hAnsiTheme="minorEastAsia" w:cs="Calibri"/>
@@ -2705,18 +2522,7 @@
                     <w:szCs w:val="16"/>
                     <w:lang w:eastAsia="ko-KR"/>
                   </w:rPr>
-                  <w:t>Version :</w:t>
-                </w:r>
-                <w:proofErr w:type="gramEnd"/>
-                <w:r>
-                  <w:rPr>
-                    <w:rFonts w:asciiTheme="minorEastAsia" w:hAnsiTheme="minorEastAsia" w:cs="Calibri"/>
-                    <w:b/>
-                    <w:sz w:val="16"/>
-                    <w:szCs w:val="16"/>
-                    <w:lang w:eastAsia="ko-KR"/>
-                  </w:rPr>
-                  <w:t xml:space="preserve"> 1.0</w:t>
+                  <w:t>Version : 1.0</w:t>
                 </w:r>
               </w:p>
             </w:tc>
@@ -2755,29 +2561,7 @@
                     <w:szCs w:val="16"/>
                     <w:lang w:eastAsia="ko-KR"/>
                   </w:rPr>
-                  <w:t xml:space="preserve">ffective </w:t>
-                </w:r>
-                <w:proofErr w:type="gramStart"/>
-                <w:r>
-                  <w:rPr>
-                    <w:rFonts w:asciiTheme="minorEastAsia" w:hAnsiTheme="minorEastAsia" w:cs="Calibri"/>
-                    <w:b/>
-                    <w:sz w:val="16"/>
-                    <w:szCs w:val="16"/>
-                    <w:lang w:eastAsia="ko-KR"/>
-                  </w:rPr>
-                  <w:t>Date :</w:t>
-                </w:r>
-                <w:proofErr w:type="gramEnd"/>
-                <w:r>
-                  <w:rPr>
-                    <w:rFonts w:asciiTheme="minorEastAsia" w:hAnsiTheme="minorEastAsia" w:cs="Calibri"/>
-                    <w:b/>
-                    <w:sz w:val="16"/>
-                    <w:szCs w:val="16"/>
-                    <w:lang w:eastAsia="ko-KR"/>
-                  </w:rPr>
-                  <w:t xml:space="preserve"> </w:t>
+                  <w:t xml:space="preserve">ffective Date : </w:t>
                 </w:r>
                 <w:r>
                   <w:rPr>
@@ -3162,7 +2946,6 @@
                     <w:lang w:eastAsia="ko-KR"/>
                   </w:rPr>
                 </w:pPr>
-                <w:proofErr w:type="gramStart"/>
                 <w:r>
                   <w:rPr>
                     <w:rFonts w:asciiTheme="minorEastAsia" w:hAnsiTheme="minorEastAsia" w:cs="Calibri"/>
@@ -3171,18 +2954,7 @@
                     <w:szCs w:val="16"/>
                     <w:lang w:eastAsia="ko-KR"/>
                   </w:rPr>
-                  <w:t>Version :</w:t>
-                </w:r>
-                <w:proofErr w:type="gramEnd"/>
-                <w:r>
-                  <w:rPr>
-                    <w:rFonts w:asciiTheme="minorEastAsia" w:hAnsiTheme="minorEastAsia" w:cs="Calibri"/>
-                    <w:b/>
-                    <w:sz w:val="16"/>
-                    <w:szCs w:val="16"/>
-                    <w:lang w:eastAsia="ko-KR"/>
-                  </w:rPr>
-                  <w:t xml:space="preserve"> </w:t>
+                  <w:t xml:space="preserve">Version : </w:t>
                 </w:r>
                 <w:r>
                   <w:rPr>
@@ -3231,20 +3003,8 @@
                     <w:szCs w:val="16"/>
                     <w:lang w:eastAsia="ko-KR"/>
                   </w:rPr>
-                  <w:t xml:space="preserve">ffective </w:t>
+                  <w:t>ffective Date :</w:t>
                 </w:r>
-                <w:proofErr w:type="gramStart"/>
-                <w:r>
-                  <w:rPr>
-                    <w:rFonts w:asciiTheme="minorEastAsia" w:hAnsiTheme="minorEastAsia" w:cs="Calibri"/>
-                    <w:b/>
-                    <w:sz w:val="16"/>
-                    <w:szCs w:val="16"/>
-                    <w:lang w:eastAsia="ko-KR"/>
-                  </w:rPr>
-                  <w:t>Date :</w:t>
-                </w:r>
-                <w:proofErr w:type="gramEnd"/>
                 <w:r>
                   <w:rPr>
                     <w:rFonts w:asciiTheme="minorEastAsia" w:hAnsiTheme="minorEastAsia" w:cs="Calibri"/>

</xml_diff>